<commit_message>
Add ER and schema part in report
* change report: add ER and Schema part
</commit_message>
<xml_diff>
--- a/CS6083Project1Report.docx
+++ b/CS6083Project1Report.docx
@@ -3,11 +3,6 @@
 <w:document xmlns:ve="http://schemas.openxmlformats.org/markup-compatibility/2006" xmlns:o="urn:schemas-microsoft-com:office:office" xmlns:r="http://schemas.openxmlformats.org/officeDocument/2006/relationships" xmlns:m="http://schemas.openxmlformats.org/officeDocument/2006/math" xmlns:v="urn:schemas-microsoft-com:vml" xmlns:wp="http://schemas.openxmlformats.org/drawingml/2006/wordprocessingDrawing" xmlns:w10="urn:schemas-microsoft-com:office:word" xmlns:w="http://schemas.openxmlformats.org/wordprocessingml/2006/main" xmlns:wne="http://schemas.microsoft.com/office/word/2006/wordml">
   <w:body>
     <w:p>
-      <w:pPr>
-        <w:rPr>
-          <w:rFonts w:hint="eastAsia"/>
-        </w:rPr>
-      </w:pPr>
       <w:r>
         <w:rPr>
           <w:rFonts w:hint="eastAsia"/>
@@ -16,24 +11,11 @@
       </w:r>
     </w:p>
     <w:p>
-      <w:pPr>
-        <w:rPr>
-          <w:rFonts w:hint="eastAsia"/>
-        </w:rPr>
-      </w:pPr>
-      <w:proofErr w:type="spellStart"/>
-      <w:r>
-        <w:rPr>
-          <w:rFonts w:hint="eastAsia"/>
-        </w:rPr>
-        <w:t>Jintian</w:t>
-      </w:r>
-      <w:proofErr w:type="spellEnd"/>
-      <w:r>
-        <w:rPr>
-          <w:rFonts w:hint="eastAsia"/>
-        </w:rPr>
-        <w:t xml:space="preserve"> Zhu</w:t>
+      <w:r>
+        <w:rPr>
+          <w:rFonts w:hint="eastAsia"/>
+        </w:rPr>
+        <w:t>Jintian Zhu</w:t>
       </w:r>
       <w:r>
         <w:rPr>
@@ -49,19 +31,8 @@
         <w:t>Duan Wang</w:t>
       </w:r>
     </w:p>
-    <w:p>
-      <w:pPr>
-        <w:rPr>
-          <w:rFonts w:hint="eastAsia"/>
-        </w:rPr>
-      </w:pPr>
-    </w:p>
-    <w:p>
-      <w:pPr>
-        <w:rPr>
-          <w:rFonts w:hint="eastAsia"/>
-        </w:rPr>
-      </w:pPr>
+    <w:p/>
+    <w:p>
       <w:r>
         <w:rPr>
           <w:rFonts w:hint="eastAsia"/>
@@ -70,11 +41,6 @@
       </w:r>
     </w:p>
     <w:p>
-      <w:pPr>
-        <w:rPr>
-          <w:rFonts w:hint="eastAsia"/>
-        </w:rPr>
-      </w:pPr>
       <w:r>
         <w:rPr>
           <w:rFonts w:hint="eastAsia"/>
@@ -89,11 +55,6 @@
       </w:r>
     </w:p>
     <w:p>
-      <w:pPr>
-        <w:rPr>
-          <w:rFonts w:hint="eastAsia"/>
-        </w:rPr>
-      </w:pPr>
       <w:r>
         <w:rPr>
           <w:rFonts w:hint="eastAsia"/>
@@ -119,13 +80,57 @@
         <w:rPr>
           <w:rFonts w:hint="eastAsia"/>
         </w:rPr>
-        <w:t>The data system should include a user sub-system and a funding system.</w:t>
-      </w:r>
-    </w:p>
-    <w:p>
-      <w:pPr>
-        <w:rPr>
-          <w:rFonts w:hint="eastAsia"/>
+        <w:t xml:space="preserve">The data system should include a user sub-system </w:t>
+      </w:r>
+      <w:r>
+        <w:rPr>
+          <w:rFonts w:hint="eastAsia"/>
+        </w:rPr>
+        <w:t xml:space="preserve">with follower information and </w:t>
+      </w:r>
+      <w:r>
+        <w:rPr>
+          <w:rFonts w:hint="eastAsia"/>
+        </w:rPr>
+        <w:t xml:space="preserve">a funding </w:t>
+      </w:r>
+      <w:r>
+        <w:rPr>
+          <w:rFonts w:hint="eastAsia"/>
+        </w:rPr>
+        <w:t>sub-</w:t>
+      </w:r>
+      <w:r>
+        <w:rPr>
+          <w:rFonts w:hint="eastAsia"/>
+        </w:rPr>
+        <w:t>system</w:t>
+      </w:r>
+      <w:r>
+        <w:rPr>
+          <w:rFonts w:hint="eastAsia"/>
+        </w:rPr>
+        <w:t xml:space="preserve"> allowed a user as sponsor pledge a project, and also a feedback sub-system which provide a </w:t>
+      </w:r>
+      <w:r>
+        <w:t>channel</w:t>
+      </w:r>
+      <w:r>
+        <w:rPr>
+          <w:rFonts w:hint="eastAsia"/>
+        </w:rPr>
+        <w:t xml:space="preserve"> for sponsor follow in a progressing project</w:t>
+      </w:r>
+      <w:r>
+        <w:rPr>
+          <w:rFonts w:hint="eastAsia"/>
+        </w:rPr>
+        <w:t>.</w:t>
+      </w:r>
+    </w:p>
+    <w:p>
+      <w:pPr>
+        <w:rPr>
           <w:color w:val="FF0000"/>
         </w:rPr>
       </w:pPr>
@@ -152,11 +157,6 @@
       </w:r>
     </w:p>
     <w:p>
-      <w:pPr>
-        <w:rPr>
-          <w:rFonts w:hint="eastAsia"/>
-        </w:rPr>
-      </w:pPr>
       <w:r>
         <w:rPr>
           <w:rFonts w:hint="eastAsia"/>
@@ -167,7 +167,6 @@
     <w:p>
       <w:pPr>
         <w:rPr>
-          <w:rFonts w:hint="eastAsia"/>
           <w:color w:val="FF0000"/>
         </w:rPr>
       </w:pPr>
@@ -193,19 +192,8 @@
         <w:t>)</w:t>
       </w:r>
     </w:p>
-    <w:p>
-      <w:pPr>
-        <w:rPr>
-          <w:rFonts w:hint="eastAsia"/>
-        </w:rPr>
-      </w:pPr>
-    </w:p>
-    <w:p>
-      <w:pPr>
-        <w:rPr>
-          <w:rFonts w:hint="eastAsia"/>
-        </w:rPr>
-      </w:pPr>
+    <w:p/>
+    <w:p>
       <w:r>
         <w:rPr>
           <w:rFonts w:hint="eastAsia"/>
@@ -213,19 +201,8 @@
         <w:t>We will design an ER Diagram in the next part to illustrate this system.</w:t>
       </w:r>
     </w:p>
-    <w:p>
-      <w:pPr>
-        <w:rPr>
-          <w:rFonts w:hint="eastAsia"/>
-        </w:rPr>
-      </w:pPr>
-    </w:p>
-    <w:p>
-      <w:pPr>
-        <w:rPr>
-          <w:rFonts w:hint="eastAsia"/>
-        </w:rPr>
-      </w:pPr>
+    <w:p/>
+    <w:p>
       <w:r>
         <w:rPr>
           <w:rFonts w:hint="eastAsia"/>
@@ -243,15 +220,695 @@
         <w:rPr>
           <w:rFonts w:hint="eastAsia"/>
         </w:rPr>
-        <w:t xml:space="preserve">Entities should include User, Project, Progress, </w:t>
-      </w:r>
-    </w:p>
-    <w:p>
-      <w:pPr>
-        <w:rPr>
-          <w:rFonts w:hint="eastAsia"/>
-        </w:rPr>
-      </w:pPr>
+        <w:t>Entities should i</w:t>
+      </w:r>
+      <w:r>
+        <w:rPr>
+          <w:rFonts w:hint="eastAsia"/>
+        </w:rPr>
+        <w:t>nclude User, Project, Progres</w:t>
+      </w:r>
+      <w:r>
+        <w:rPr>
+          <w:rFonts w:hint="eastAsia"/>
+        </w:rPr>
+        <w:t>s and C</w:t>
+      </w:r>
+      <w:r>
+        <w:rPr>
+          <w:rFonts w:hint="eastAsia"/>
+        </w:rPr>
+        <w:t>omment.</w:t>
+      </w:r>
+    </w:p>
+    <w:p>
+      <w:pPr>
+        <w:rPr>
+          <w:rFonts w:hint="eastAsia"/>
+        </w:rPr>
+      </w:pPr>
+      <w:r>
+        <w:rPr>
+          <w:rFonts w:hint="eastAsia"/>
+        </w:rPr>
+        <w:t>-</w:t>
+      </w:r>
+      <w:r>
+        <w:rPr>
+          <w:rFonts w:hint="eastAsia"/>
+        </w:rPr>
+        <w:t>User should have a</w:t>
+      </w:r>
+      <w:r>
+        <w:rPr>
+          <w:rFonts w:hint="eastAsia"/>
+        </w:rPr>
+        <w:t>n</w:t>
+      </w:r>
+      <w:r>
+        <w:rPr>
+          <w:rFonts w:hint="eastAsia"/>
+        </w:rPr>
+        <w:t xml:space="preserve"> unique u</w:t>
+      </w:r>
+      <w:r>
+        <w:rPr>
+          <w:rFonts w:hint="eastAsia"/>
+        </w:rPr>
+        <w:t xml:space="preserve">ser </w:t>
+      </w:r>
+      <w:r>
+        <w:rPr>
+          <w:rFonts w:hint="eastAsia"/>
+        </w:rPr>
+        <w:t xml:space="preserve">name (user name for login, could be an email address.) as primary key. Also, a login password is required. When role as a sponsor, the credit information should be required, and in other case, it is optional. When a user pledge, we will check his/her credit information is </w:t>
+      </w:r>
+      <w:r>
+        <w:t>valid</w:t>
+      </w:r>
+      <w:r>
+        <w:rPr>
+          <w:rFonts w:hint="eastAsia"/>
+        </w:rPr>
+        <w:t xml:space="preserve"> or not.</w:t>
+      </w:r>
+    </w:p>
+    <w:p>
+      <w:r>
+        <w:rPr>
+          <w:rFonts w:hint="eastAsia"/>
+        </w:rPr>
+        <w:t>As the user sub-system required above, the relationship between two users is Follower, which is a multi-multi relationship.</w:t>
+      </w:r>
+    </w:p>
+    <w:p>
+      <w:pPr>
+        <w:jc w:val="center"/>
+        <w:rPr>
+          <w:rFonts w:hint="eastAsia"/>
+        </w:rPr>
+      </w:pPr>
+      <w:r>
+        <w:rPr>
+          <w:rFonts w:hint="eastAsia"/>
+          <w:noProof/>
+        </w:rPr>
+        <w:drawing>
+          <wp:inline distT="0" distB="0" distL="0" distR="0">
+            <wp:extent cx="3648075" cy="2266950"/>
+            <wp:effectExtent l="19050" t="0" r="9525" b="0"/>
+            <wp:docPr id="1" name="图片 0" descr="1.JPG"/>
+            <wp:cNvGraphicFramePr>
+              <a:graphicFrameLocks xmlns:a="http://schemas.openxmlformats.org/drawingml/2006/main" noChangeAspect="1"/>
+            </wp:cNvGraphicFramePr>
+            <a:graphic xmlns:a="http://schemas.openxmlformats.org/drawingml/2006/main">
+              <a:graphicData uri="http://schemas.openxmlformats.org/drawingml/2006/picture">
+                <pic:pic xmlns:pic="http://schemas.openxmlformats.org/drawingml/2006/picture">
+                  <pic:nvPicPr>
+                    <pic:cNvPr id="0" name="1.JPG"/>
+                    <pic:cNvPicPr/>
+                  </pic:nvPicPr>
+                  <pic:blipFill>
+                    <a:blip r:embed="rId6"/>
+                    <a:stretch>
+                      <a:fillRect/>
+                    </a:stretch>
+                  </pic:blipFill>
+                  <pic:spPr>
+                    <a:xfrm>
+                      <a:off x="0" y="0"/>
+                      <a:ext cx="3648075" cy="2266950"/>
+                    </a:xfrm>
+                    <a:prstGeom prst="rect">
+                      <a:avLst/>
+                    </a:prstGeom>
+                  </pic:spPr>
+                </pic:pic>
+              </a:graphicData>
+            </a:graphic>
+          </wp:inline>
+        </w:drawing>
+      </w:r>
+    </w:p>
+    <w:p>
+      <w:pPr>
+        <w:jc w:val="center"/>
+        <w:rPr>
+          <w:rFonts w:hint="eastAsia"/>
+        </w:rPr>
+      </w:pPr>
+    </w:p>
+    <w:p>
+      <w:pPr>
+        <w:rPr>
+          <w:rFonts w:hint="eastAsia"/>
+        </w:rPr>
+      </w:pPr>
+      <w:r>
+        <w:rPr>
+          <w:rFonts w:hint="eastAsia"/>
+        </w:rPr>
+        <w:t>-Project should own an unique p</w:t>
+      </w:r>
+      <w:r>
+        <w:rPr>
+          <w:rFonts w:hint="eastAsia"/>
+        </w:rPr>
+        <w:t xml:space="preserve">roject </w:t>
+      </w:r>
+      <w:r>
+        <w:rPr>
+          <w:rFonts w:hint="eastAsia"/>
+        </w:rPr>
+        <w:t xml:space="preserve">id which is </w:t>
+      </w:r>
+      <w:r>
+        <w:t>automatically</w:t>
+      </w:r>
+      <w:r>
+        <w:rPr>
+          <w:rFonts w:hint="eastAsia"/>
+        </w:rPr>
+        <w:t xml:space="preserve"> produced by system. </w:t>
+      </w:r>
+      <w:r>
+        <w:rPr>
+          <w:rFonts w:hint="eastAsia"/>
+        </w:rPr>
+        <w:t>The project will has one and only one owner: in our discussion, a group project (li</w:t>
+      </w:r>
+      <w:r>
+        <w:rPr>
+          <w:rFonts w:hint="eastAsia"/>
+        </w:rPr>
+        <w:t>ke a band</w:t>
+      </w:r>
+      <w:r>
+        <w:rPr>
+          <w:rFonts w:hint="eastAsia"/>
+        </w:rPr>
+        <w:t xml:space="preserve"> new record project)</w:t>
+      </w:r>
+      <w:r>
+        <w:rPr>
+          <w:rFonts w:hint="eastAsia"/>
+        </w:rPr>
+        <w:t xml:space="preserve"> the owner can be the leader of the bank and can be a new group user present the band itself. The project should store essential information for the funding: minimum amount to start </w:t>
+      </w:r>
+      <w:r>
+        <w:rPr>
+          <w:rFonts w:hint="eastAsia"/>
+        </w:rPr>
+        <w:lastRenderedPageBreak/>
+        <w:t xml:space="preserve">the project; maximum amount for funding; end date to stop a funding project; start date as a record and current amount sponsors pledge to this project as an efficiency consideration. </w:t>
+      </w:r>
+      <w:r>
+        <w:rPr>
+          <w:rFonts w:hint="eastAsia"/>
+        </w:rPr>
+        <w:t xml:space="preserve">Also, information about the project itself included: description (include txt, videos, images or url), project name, </w:t>
+      </w:r>
+      <w:r>
+        <w:rPr>
+          <w:rFonts w:hint="eastAsia"/>
+        </w:rPr>
+        <w:t xml:space="preserve">project tag (searching keywords) and project status: still wait reaching the </w:t>
+      </w:r>
+      <w:r>
+        <w:t>min</w:t>
+      </w:r>
+      <w:r>
+        <w:rPr>
+          <w:rFonts w:hint="eastAsia"/>
+        </w:rPr>
+        <w:t>imum a</w:t>
+      </w:r>
+      <w:r>
+        <w:t xml:space="preserve">mount </w:t>
+      </w:r>
+      <w:r>
+        <w:rPr>
+          <w:rFonts w:hint="eastAsia"/>
+        </w:rPr>
+        <w:t>;</w:t>
+      </w:r>
+      <w:r>
+        <w:t xml:space="preserve"> </w:t>
+      </w:r>
+      <w:r>
+        <w:rPr>
+          <w:rFonts w:hint="eastAsia"/>
+        </w:rPr>
+        <w:t xml:space="preserve">reach the </w:t>
+      </w:r>
+      <w:r>
+        <w:t>min</w:t>
+      </w:r>
+      <w:r>
+        <w:rPr>
+          <w:rFonts w:hint="eastAsia"/>
+        </w:rPr>
+        <w:t>imum a</w:t>
+      </w:r>
+      <w:r>
+        <w:t>mount</w:t>
+      </w:r>
+      <w:r>
+        <w:rPr>
+          <w:rFonts w:hint="eastAsia"/>
+        </w:rPr>
+        <w:t xml:space="preserve"> but un-reach</w:t>
+      </w:r>
+      <w:r>
+        <w:t xml:space="preserve"> max</w:t>
+      </w:r>
+      <w:r>
+        <w:rPr>
+          <w:rFonts w:hint="eastAsia"/>
+        </w:rPr>
+        <w:t>imum a</w:t>
+      </w:r>
+      <w:r>
+        <w:t>mount</w:t>
+      </w:r>
+      <w:r>
+        <w:rPr>
+          <w:rFonts w:hint="eastAsia"/>
+        </w:rPr>
+        <w:t>; time out but un-reach minimum amount; reach the maximum amount.</w:t>
+      </w:r>
+    </w:p>
+    <w:p>
+      <w:pPr>
+        <w:rPr>
+          <w:rFonts w:hint="eastAsia"/>
+        </w:rPr>
+      </w:pPr>
+      <w:r>
+        <w:rPr>
+          <w:rFonts w:hint="eastAsia"/>
+        </w:rPr>
+        <w:t>There are two relationship between the project entity and user entity: owner and sponsor. As we discuss above, we assume a group account can be used, the owner relationship is one-many relationship: a project only has one owner. As for sponsor, the relationship is typically many-many relationship</w:t>
+      </w:r>
+    </w:p>
+    <w:p>
+      <w:pPr>
+        <w:jc w:val="center"/>
+        <w:rPr>
+          <w:rFonts w:hint="eastAsia"/>
+        </w:rPr>
+      </w:pPr>
+      <w:r>
+        <w:rPr>
+          <w:noProof/>
+        </w:rPr>
+        <w:drawing>
+          <wp:inline distT="0" distB="0" distL="0" distR="0">
+            <wp:extent cx="5274310" cy="1778635"/>
+            <wp:effectExtent l="19050" t="0" r="2540" b="0"/>
+            <wp:docPr id="2" name="图片 1" descr="2.JPG"/>
+            <wp:cNvGraphicFramePr>
+              <a:graphicFrameLocks xmlns:a="http://schemas.openxmlformats.org/drawingml/2006/main" noChangeAspect="1"/>
+            </wp:cNvGraphicFramePr>
+            <a:graphic xmlns:a="http://schemas.openxmlformats.org/drawingml/2006/main">
+              <a:graphicData uri="http://schemas.openxmlformats.org/drawingml/2006/picture">
+                <pic:pic xmlns:pic="http://schemas.openxmlformats.org/drawingml/2006/picture">
+                  <pic:nvPicPr>
+                    <pic:cNvPr id="0" name="2.JPG"/>
+                    <pic:cNvPicPr/>
+                  </pic:nvPicPr>
+                  <pic:blipFill>
+                    <a:blip r:embed="rId7"/>
+                    <a:stretch>
+                      <a:fillRect/>
+                    </a:stretch>
+                  </pic:blipFill>
+                  <pic:spPr>
+                    <a:xfrm>
+                      <a:off x="0" y="0"/>
+                      <a:ext cx="5274310" cy="1778635"/>
+                    </a:xfrm>
+                    <a:prstGeom prst="rect">
+                      <a:avLst/>
+                    </a:prstGeom>
+                  </pic:spPr>
+                </pic:pic>
+              </a:graphicData>
+            </a:graphic>
+          </wp:inline>
+        </w:drawing>
+      </w:r>
+    </w:p>
+    <w:p>
+      <w:pPr>
+        <w:jc w:val="center"/>
+        <w:rPr>
+          <w:rFonts w:hint="eastAsia"/>
+        </w:rPr>
+      </w:pPr>
+    </w:p>
+    <w:p>
+      <w:pPr>
+        <w:jc w:val="left"/>
+        <w:rPr>
+          <w:rFonts w:hint="eastAsia"/>
+        </w:rPr>
+      </w:pPr>
+      <w:r>
+        <w:rPr>
+          <w:rFonts w:hint="eastAsia"/>
+        </w:rPr>
+        <w:t>The sponsor should have addition information:</w:t>
+      </w:r>
+      <w:r>
+        <w:rPr>
+          <w:rFonts w:hint="eastAsia"/>
+        </w:rPr>
+        <w:t xml:space="preserve"> the amount this sponsor pledge;</w:t>
+      </w:r>
+      <w:r>
+        <w:rPr>
+          <w:rFonts w:hint="eastAsia"/>
+        </w:rPr>
+        <w:t xml:space="preserve"> the rate sponsor give (when project finish)</w:t>
+      </w:r>
+      <w:r>
+        <w:rPr>
+          <w:rFonts w:hint="eastAsia"/>
+        </w:rPr>
+        <w:t xml:space="preserve"> with default value null; the money charged or not </w:t>
+      </w:r>
+      <w:r>
+        <w:rPr>
+          <w:rFonts w:hint="eastAsia"/>
+        </w:rPr>
+        <w:t>as an efficiency consideration and discuss attribute as an optional field:</w:t>
+      </w:r>
+    </w:p>
+    <w:p>
+      <w:pPr>
+        <w:jc w:val="center"/>
+        <w:rPr>
+          <w:rFonts w:hint="eastAsia"/>
+        </w:rPr>
+      </w:pPr>
+      <w:r>
+        <w:rPr>
+          <w:rFonts w:hint="eastAsia"/>
+          <w:noProof/>
+        </w:rPr>
+        <w:drawing>
+          <wp:inline distT="0" distB="0" distL="0" distR="0">
+            <wp:extent cx="1485900" cy="3143250"/>
+            <wp:effectExtent l="19050" t="0" r="0" b="0"/>
+            <wp:docPr id="5" name="图片 4" descr="5.JPG"/>
+            <wp:cNvGraphicFramePr>
+              <a:graphicFrameLocks xmlns:a="http://schemas.openxmlformats.org/drawingml/2006/main" noChangeAspect="1"/>
+            </wp:cNvGraphicFramePr>
+            <a:graphic xmlns:a="http://schemas.openxmlformats.org/drawingml/2006/main">
+              <a:graphicData uri="http://schemas.openxmlformats.org/drawingml/2006/picture">
+                <pic:pic xmlns:pic="http://schemas.openxmlformats.org/drawingml/2006/picture">
+                  <pic:nvPicPr>
+                    <pic:cNvPr id="0" name="5.JPG"/>
+                    <pic:cNvPicPr/>
+                  </pic:nvPicPr>
+                  <pic:blipFill>
+                    <a:blip r:embed="rId8"/>
+                    <a:stretch>
+                      <a:fillRect/>
+                    </a:stretch>
+                  </pic:blipFill>
+                  <pic:spPr>
+                    <a:xfrm>
+                      <a:off x="0" y="0"/>
+                      <a:ext cx="1485900" cy="3143250"/>
+                    </a:xfrm>
+                    <a:prstGeom prst="rect">
+                      <a:avLst/>
+                    </a:prstGeom>
+                  </pic:spPr>
+                </pic:pic>
+              </a:graphicData>
+            </a:graphic>
+          </wp:inline>
+        </w:drawing>
+      </w:r>
+    </w:p>
+    <w:p>
+      <w:pPr>
+        <w:jc w:val="left"/>
+      </w:pPr>
+    </w:p>
+    <w:p>
+      <w:pPr>
+        <w:rPr>
+          <w:rFonts w:hint="eastAsia"/>
+        </w:rPr>
+      </w:pPr>
+      <w:r>
+        <w:rPr>
+          <w:rFonts w:hint="eastAsia"/>
+        </w:rPr>
+        <w:t xml:space="preserve">-Progress entity is update list ordered by version number from a successfully start project. The version number is automatically formed by system. </w:t>
+      </w:r>
+      <w:r>
+        <w:rPr>
+          <w:rFonts w:hint="eastAsia"/>
+        </w:rPr>
+        <w:t>Each progress should contain some description from the project owner include multi-media form.</w:t>
+      </w:r>
+    </w:p>
+    <w:p>
+      <w:pPr>
+        <w:rPr>
+          <w:rFonts w:hint="eastAsia"/>
+        </w:rPr>
+      </w:pPr>
+      <w:r>
+        <w:rPr>
+          <w:rFonts w:hint="eastAsia"/>
+        </w:rPr>
+        <w:t>The relationship between progress and project is one-to-many relationship.</w:t>
+      </w:r>
+    </w:p>
+    <w:p>
+      <w:pPr>
+        <w:jc w:val="center"/>
+        <w:rPr>
+          <w:rFonts w:hint="eastAsia"/>
+        </w:rPr>
+      </w:pPr>
+      <w:r>
+        <w:rPr>
+          <w:rFonts w:hint="eastAsia"/>
+          <w:noProof/>
+        </w:rPr>
+        <w:lastRenderedPageBreak/>
+        <w:drawing>
+          <wp:inline distT="0" distB="0" distL="0" distR="0">
+            <wp:extent cx="3543300" cy="2257425"/>
+            <wp:effectExtent l="19050" t="0" r="0" b="0"/>
+            <wp:docPr id="3" name="图片 2" descr="3.JPG"/>
+            <wp:cNvGraphicFramePr>
+              <a:graphicFrameLocks xmlns:a="http://schemas.openxmlformats.org/drawingml/2006/main" noChangeAspect="1"/>
+            </wp:cNvGraphicFramePr>
+            <a:graphic xmlns:a="http://schemas.openxmlformats.org/drawingml/2006/main">
+              <a:graphicData uri="http://schemas.openxmlformats.org/drawingml/2006/picture">
+                <pic:pic xmlns:pic="http://schemas.openxmlformats.org/drawingml/2006/picture">
+                  <pic:nvPicPr>
+                    <pic:cNvPr id="0" name="3.JPG"/>
+                    <pic:cNvPicPr/>
+                  </pic:nvPicPr>
+                  <pic:blipFill>
+                    <a:blip r:embed="rId9"/>
+                    <a:stretch>
+                      <a:fillRect/>
+                    </a:stretch>
+                  </pic:blipFill>
+                  <pic:spPr>
+                    <a:xfrm>
+                      <a:off x="0" y="0"/>
+                      <a:ext cx="3543300" cy="2257425"/>
+                    </a:xfrm>
+                    <a:prstGeom prst="rect">
+                      <a:avLst/>
+                    </a:prstGeom>
+                  </pic:spPr>
+                </pic:pic>
+              </a:graphicData>
+            </a:graphic>
+          </wp:inline>
+        </w:drawing>
+      </w:r>
+    </w:p>
+    <w:p>
+      <w:pPr>
+        <w:jc w:val="center"/>
+        <w:rPr>
+          <w:rFonts w:hint="eastAsia"/>
+        </w:rPr>
+      </w:pPr>
+    </w:p>
+    <w:p>
+      <w:pPr>
+        <w:rPr>
+          <w:rFonts w:hint="eastAsia"/>
+        </w:rPr>
+      </w:pPr>
+      <w:r>
+        <w:rPr>
+          <w:rFonts w:hint="eastAsia"/>
+        </w:rPr>
+        <w:t>-</w:t>
+      </w:r>
+      <w:r>
+        <w:rPr>
+          <w:rFonts w:hint="eastAsia"/>
+        </w:rPr>
+        <w:t xml:space="preserve">Comment entity is a weak entity which associate with sponsor and progress. And comment itself has a date information and comment content. </w:t>
+      </w:r>
+    </w:p>
+    <w:p>
+      <w:pPr>
+        <w:rPr>
+          <w:rFonts w:hint="eastAsia"/>
+        </w:rPr>
+      </w:pPr>
+      <w:r>
+        <w:rPr>
+          <w:rFonts w:hint="eastAsia"/>
+        </w:rPr>
+        <w:t>Each comment will associate one sponsor and a version of the project (progress).</w:t>
+      </w:r>
+    </w:p>
+    <w:p>
+      <w:pPr>
+        <w:jc w:val="center"/>
+        <w:rPr>
+          <w:rFonts w:hint="eastAsia"/>
+        </w:rPr>
+      </w:pPr>
+      <w:r>
+        <w:rPr>
+          <w:rFonts w:hint="eastAsia"/>
+          <w:noProof/>
+        </w:rPr>
+        <w:drawing>
+          <wp:inline distT="0" distB="0" distL="0" distR="0">
+            <wp:extent cx="2628900" cy="4562475"/>
+            <wp:effectExtent l="19050" t="0" r="0" b="0"/>
+            <wp:docPr id="4" name="图片 3" descr="4.JPG"/>
+            <wp:cNvGraphicFramePr>
+              <a:graphicFrameLocks xmlns:a="http://schemas.openxmlformats.org/drawingml/2006/main" noChangeAspect="1"/>
+            </wp:cNvGraphicFramePr>
+            <a:graphic xmlns:a="http://schemas.openxmlformats.org/drawingml/2006/main">
+              <a:graphicData uri="http://schemas.openxmlformats.org/drawingml/2006/picture">
+                <pic:pic xmlns:pic="http://schemas.openxmlformats.org/drawingml/2006/picture">
+                  <pic:nvPicPr>
+                    <pic:cNvPr id="0" name="4.JPG"/>
+                    <pic:cNvPicPr/>
+                  </pic:nvPicPr>
+                  <pic:blipFill>
+                    <a:blip r:embed="rId10"/>
+                    <a:stretch>
+                      <a:fillRect/>
+                    </a:stretch>
+                  </pic:blipFill>
+                  <pic:spPr>
+                    <a:xfrm>
+                      <a:off x="0" y="0"/>
+                      <a:ext cx="2628900" cy="4562475"/>
+                    </a:xfrm>
+                    <a:prstGeom prst="rect">
+                      <a:avLst/>
+                    </a:prstGeom>
+                  </pic:spPr>
+                </pic:pic>
+              </a:graphicData>
+            </a:graphic>
+          </wp:inline>
+        </w:drawing>
+      </w:r>
+    </w:p>
+    <w:p>
+      <w:pPr>
+        <w:jc w:val="center"/>
+        <w:rPr>
+          <w:rFonts w:hint="eastAsia"/>
+        </w:rPr>
+      </w:pPr>
+    </w:p>
+    <w:p>
+      <w:pPr>
+        <w:rPr>
+          <w:rFonts w:hint="eastAsia"/>
+        </w:rPr>
+      </w:pPr>
+      <w:r>
+        <w:rPr>
+          <w:rFonts w:hint="eastAsia"/>
+        </w:rPr>
+        <w:t>Final ER-Diagram:</w:t>
+      </w:r>
+    </w:p>
+    <w:p>
+      <w:pPr>
+        <w:jc w:val="left"/>
+        <w:rPr>
+          <w:rFonts w:hint="eastAsia"/>
+        </w:rPr>
+      </w:pPr>
+      <w:r>
+        <w:rPr>
+          <w:rFonts w:hint="eastAsia"/>
+          <w:noProof/>
+        </w:rPr>
+        <w:lastRenderedPageBreak/>
+        <w:drawing>
+          <wp:inline distT="0" distB="0" distL="0" distR="0">
+            <wp:extent cx="5274310" cy="3300095"/>
+            <wp:effectExtent l="19050" t="0" r="2540" b="0"/>
+            <wp:docPr id="6" name="图片 5" descr="6.JPG"/>
+            <wp:cNvGraphicFramePr>
+              <a:graphicFrameLocks xmlns:a="http://schemas.openxmlformats.org/drawingml/2006/main" noChangeAspect="1"/>
+            </wp:cNvGraphicFramePr>
+            <a:graphic xmlns:a="http://schemas.openxmlformats.org/drawingml/2006/main">
+              <a:graphicData uri="http://schemas.openxmlformats.org/drawingml/2006/picture">
+                <pic:pic xmlns:pic="http://schemas.openxmlformats.org/drawingml/2006/picture">
+                  <pic:nvPicPr>
+                    <pic:cNvPr id="0" name="6.JPG"/>
+                    <pic:cNvPicPr/>
+                  </pic:nvPicPr>
+                  <pic:blipFill>
+                    <a:blip r:embed="rId11"/>
+                    <a:stretch>
+                      <a:fillRect/>
+                    </a:stretch>
+                  </pic:blipFill>
+                  <pic:spPr>
+                    <a:xfrm>
+                      <a:off x="0" y="0"/>
+                      <a:ext cx="5274310" cy="3300095"/>
+                    </a:xfrm>
+                    <a:prstGeom prst="rect">
+                      <a:avLst/>
+                    </a:prstGeom>
+                  </pic:spPr>
+                </pic:pic>
+              </a:graphicData>
+            </a:graphic>
+          </wp:inline>
+        </w:drawing>
+      </w:r>
+    </w:p>
+    <w:p>
+      <w:pPr>
+        <w:rPr>
+          <w:rFonts w:hint="eastAsia"/>
+        </w:rPr>
+      </w:pPr>
+    </w:p>
+    <w:p>
       <w:r>
         <w:rPr>
           <w:rFonts w:hint="eastAsia"/>
@@ -269,15 +926,285 @@
         <w:rPr>
           <w:rFonts w:hint="eastAsia"/>
         </w:rPr>
+        <w:t>Tables: User, Follower, Project, Sponsor, Progress, Comment</w:t>
+      </w:r>
+    </w:p>
+    <w:p>
+      <w:pPr>
+        <w:rPr>
+          <w:rFonts w:hint="eastAsia"/>
+        </w:rPr>
+      </w:pPr>
+      <w:r>
+        <w:rPr>
+          <w:rFonts w:hint="eastAsia"/>
+        </w:rPr>
+        <w:t>Fout entities add two</w:t>
+      </w:r>
+      <w:r>
+        <w:rPr>
+          <w:rFonts w:hint="eastAsia"/>
+        </w:rPr>
+        <w:t xml:space="preserve"> many-many relationship form our six tables of the schema.</w:t>
+      </w:r>
+    </w:p>
+    <w:p>
+      <w:pPr>
+        <w:rPr>
+          <w:rFonts w:hint="eastAsia"/>
+          <w:i/>
+        </w:rPr>
+      </w:pPr>
+      <w:r>
+        <w:rPr>
+          <w:rFonts w:hint="eastAsia"/>
+          <w:i/>
+        </w:rPr>
+        <w:t>-</w:t>
+      </w:r>
+      <w:r>
+        <w:rPr>
+          <w:rFonts w:hint="eastAsia"/>
+          <w:i/>
+        </w:rPr>
+        <w:t xml:space="preserve">User: </w:t>
+      </w:r>
+      <w:r>
+        <w:rPr>
+          <w:rFonts w:hint="eastAsia"/>
+          <w:i/>
+          <w:u w:val="single"/>
+        </w:rPr>
+        <w:t>uname</w:t>
+      </w:r>
+      <w:r>
+        <w:rPr>
+          <w:rFonts w:hint="eastAsia"/>
+          <w:i/>
+        </w:rPr>
+        <w:t>, uemail, password, credit</w:t>
+      </w:r>
+    </w:p>
+    <w:p>
+      <w:pPr>
+        <w:rPr>
+          <w:rFonts w:hint="eastAsia"/>
+          <w:i/>
+        </w:rPr>
+      </w:pPr>
+      <w:r>
+        <w:rPr>
+          <w:rFonts w:hint="eastAsia"/>
+          <w:i/>
+        </w:rPr>
+        <w:t>-</w:t>
+      </w:r>
+      <w:r>
+        <w:rPr>
+          <w:rFonts w:hint="eastAsia"/>
+          <w:i/>
+        </w:rPr>
+        <w:t>Follower:</w:t>
+      </w:r>
+      <w:r>
+        <w:rPr>
+          <w:rFonts w:hint="eastAsia"/>
+          <w:i/>
+          <w:u w:val="single"/>
+        </w:rPr>
+        <w:t xml:space="preserve"> uname, funame</w:t>
+      </w:r>
+    </w:p>
+    <w:p>
+      <w:pPr>
+        <w:rPr>
+          <w:rFonts w:hint="eastAsia"/>
+        </w:rPr>
+      </w:pPr>
+      <w:r>
+        <w:rPr>
+          <w:rFonts w:hint="eastAsia"/>
+        </w:rPr>
         <w:tab/>
       </w:r>
-    </w:p>
-    <w:p>
-      <w:pPr>
-        <w:rPr>
-          <w:rFonts w:hint="eastAsia"/>
-        </w:rPr>
-      </w:pPr>
+      <w:r>
+        <w:rPr>
+          <w:rFonts w:hint="eastAsia"/>
+        </w:rPr>
+        <w:t>Sin</w:t>
+      </w:r>
+      <w:r>
+        <w:rPr>
+          <w:rFonts w:hint="eastAsia"/>
+        </w:rPr>
+        <w:t>ce the follower is many-many relationship, two user's primary keys should be contained. we name one of them as 'funame' mean the follower's uname.</w:t>
+      </w:r>
+    </w:p>
+    <w:p>
+      <w:pPr>
+        <w:rPr>
+          <w:rFonts w:hint="eastAsia"/>
+          <w:i/>
+        </w:rPr>
+      </w:pPr>
+      <w:r>
+        <w:rPr>
+          <w:rFonts w:hint="eastAsia"/>
+          <w:i/>
+        </w:rPr>
+        <w:t xml:space="preserve">-Project: </w:t>
+      </w:r>
+      <w:r>
+        <w:rPr>
+          <w:rFonts w:hint="eastAsia"/>
+          <w:i/>
+          <w:u w:val="single"/>
+        </w:rPr>
+        <w:t>pid</w:t>
+      </w:r>
+      <w:r>
+        <w:rPr>
+          <w:rFonts w:hint="eastAsia"/>
+          <w:i/>
+        </w:rPr>
+        <w:t>, unmae, startDate, endDate, minAmount, maxAmount, curAmount, pname, status, description, tag</w:t>
+      </w:r>
+    </w:p>
+    <w:p>
+      <w:pPr>
+        <w:rPr>
+          <w:rFonts w:hint="eastAsia"/>
+          <w:i/>
+        </w:rPr>
+      </w:pPr>
+      <w:r>
+        <w:rPr>
+          <w:rFonts w:hint="eastAsia"/>
+          <w:i/>
+        </w:rPr>
+        <w:t>-</w:t>
+      </w:r>
+      <w:r>
+        <w:rPr>
+          <w:rFonts w:hint="eastAsia"/>
+          <w:i/>
+        </w:rPr>
+        <w:t xml:space="preserve">Sponsor: </w:t>
+      </w:r>
+      <w:r>
+        <w:rPr>
+          <w:rFonts w:hint="eastAsia"/>
+          <w:i/>
+          <w:u w:val="single"/>
+        </w:rPr>
+        <w:t>uname, pid</w:t>
+      </w:r>
+      <w:r>
+        <w:rPr>
+          <w:rFonts w:hint="eastAsia"/>
+          <w:i/>
+        </w:rPr>
+        <w:t>, amount, rate, pledgeStatus, discuss</w:t>
+      </w:r>
+    </w:p>
+    <w:p>
+      <w:pPr>
+        <w:rPr>
+          <w:rFonts w:hint="eastAsia"/>
+        </w:rPr>
+      </w:pPr>
+      <w:r>
+        <w:rPr>
+          <w:rFonts w:hint="eastAsia"/>
+        </w:rPr>
+        <w:tab/>
+        <w:t>Since the sponsor is many-many relationship, the primary key of user and project should be contained. The primary key of sponsor thus are uname and pid.</w:t>
+      </w:r>
+    </w:p>
+    <w:p>
+      <w:pPr>
+        <w:rPr>
+          <w:rFonts w:hint="eastAsia"/>
+          <w:i/>
+        </w:rPr>
+      </w:pPr>
+      <w:r>
+        <w:rPr>
+          <w:rFonts w:hint="eastAsia"/>
+          <w:i/>
+        </w:rPr>
+        <w:t xml:space="preserve">-Progress: </w:t>
+      </w:r>
+      <w:r>
+        <w:rPr>
+          <w:rFonts w:hint="eastAsia"/>
+          <w:i/>
+          <w:u w:val="single"/>
+        </w:rPr>
+        <w:t>pid, version</w:t>
+      </w:r>
+      <w:r>
+        <w:rPr>
+          <w:rFonts w:hint="eastAsia"/>
+          <w:i/>
+        </w:rPr>
+        <w:t>, description</w:t>
+      </w:r>
+    </w:p>
+    <w:p>
+      <w:pPr>
+        <w:rPr>
+          <w:rFonts w:hint="eastAsia"/>
+        </w:rPr>
+      </w:pPr>
+      <w:r>
+        <w:rPr>
+          <w:rFonts w:hint="eastAsia"/>
+        </w:rPr>
+        <w:tab/>
+        <w:t>The relationship of progress and project is many to one. 'pid' should be included in primary key.</w:t>
+      </w:r>
+    </w:p>
+    <w:p>
+      <w:pPr>
+        <w:rPr>
+          <w:rFonts w:hint="eastAsia"/>
+          <w:i/>
+        </w:rPr>
+      </w:pPr>
+      <w:r>
+        <w:rPr>
+          <w:rFonts w:hint="eastAsia"/>
+          <w:i/>
+        </w:rPr>
+        <w:t xml:space="preserve">-Comment: </w:t>
+      </w:r>
+      <w:r>
+        <w:rPr>
+          <w:rFonts w:hint="eastAsia"/>
+          <w:i/>
+          <w:u w:val="single"/>
+        </w:rPr>
+        <w:t>uname, pid, version, date</w:t>
+      </w:r>
+      <w:r>
+        <w:rPr>
+          <w:rFonts w:hint="eastAsia"/>
+          <w:i/>
+        </w:rPr>
+        <w:t>, description</w:t>
+      </w:r>
+    </w:p>
+    <w:p>
+      <w:r>
+        <w:rPr>
+          <w:rFonts w:hint="eastAsia"/>
+        </w:rPr>
+        <w:tab/>
+        <w:t>Comment's primary key should contain sponsor's primary key as well as Progress's primary key.</w:t>
+      </w:r>
+    </w:p>
+    <w:p>
       <w:r>
         <w:rPr>
           <w:rFonts w:hint="eastAsia"/>
@@ -286,19 +1213,8 @@
         <w:t>analysis:</w:t>
       </w:r>
     </w:p>
-    <w:p>
-      <w:pPr>
-        <w:rPr>
-          <w:rFonts w:hint="eastAsia"/>
-        </w:rPr>
-      </w:pPr>
-    </w:p>
-    <w:p>
-      <w:pPr>
-        <w:rPr>
-          <w:rFonts w:hint="eastAsia"/>
-        </w:rPr>
-      </w:pPr>
+    <w:p/>
+    <w:p>
       <w:r>
         <w:rPr>
           <w:rFonts w:hint="eastAsia"/>
@@ -313,11 +1229,6 @@
       </w:r>
     </w:p>
     <w:p>
-      <w:pPr>
-        <w:rPr>
-          <w:rFonts w:hint="eastAsia"/>
-        </w:rPr>
-      </w:pPr>
       <w:r>
         <w:rPr>
           <w:rFonts w:hint="eastAsia"/>
@@ -327,11 +1238,6 @@
       </w:r>
     </w:p>
     <w:p>
-      <w:pPr>
-        <w:rPr>
-          <w:rFonts w:hint="eastAsia"/>
-        </w:rPr>
-      </w:pPr>
       <w:r>
         <w:rPr>
           <w:rFonts w:hint="eastAsia"/>
@@ -346,36 +1252,15 @@
       </w:r>
     </w:p>
     <w:p>
-      <w:pPr>
-        <w:rPr>
-          <w:rFonts w:hint="eastAsia"/>
-        </w:rPr>
-      </w:pPr>
       <w:r>
         <w:t>- Create a record for a new user account, with a name, a login name, and a password.</w:t>
       </w:r>
     </w:p>
-    <w:p>
-      <w:pPr>
-        <w:rPr>
-          <w:rFonts w:hint="eastAsia"/>
-        </w:rPr>
-      </w:pPr>
-    </w:p>
-    <w:p>
-      <w:pPr>
-        <w:rPr>
-          <w:rFonts w:hint="eastAsia"/>
-        </w:rPr>
-      </w:pPr>
-    </w:p>
-    <w:p>
-      <w:pPr>
-        <w:rPr>
-          <w:rFonts w:hint="eastAsia"/>
-        </w:rPr>
-      </w:pPr>
-      <w:r>
+    <w:p/>
+    <w:p/>
+    <w:p>
+      <w:r>
+        <w:lastRenderedPageBreak/>
         <w:t>- List all projects that contain the keyword ‘‘jazz’’ and that are currently looking for funds, sorted in</w:t>
       </w:r>
       <w:r>
@@ -388,26 +1273,9 @@
         <w:t>descending order by posting time.</w:t>
       </w:r>
     </w:p>
-    <w:p>
-      <w:pPr>
-        <w:rPr>
-          <w:rFonts w:hint="eastAsia"/>
-        </w:rPr>
-      </w:pPr>
-    </w:p>
-    <w:p>
-      <w:pPr>
-        <w:rPr>
-          <w:rFonts w:hint="eastAsia"/>
-        </w:rPr>
-      </w:pPr>
-    </w:p>
-    <w:p>
-      <w:pPr>
-        <w:rPr>
-          <w:rFonts w:hint="eastAsia"/>
-        </w:rPr>
-      </w:pPr>
+    <w:p/>
+    <w:p/>
+    <w:p>
       <w:r>
         <w:t>- List all users who have given money for projects containing the tag or category ‘‘jazz’’ in the past,</w:t>
       </w:r>
@@ -416,26 +1284,9 @@
         <w:t>sorted by the total amount they have successfully pledged (meaning, money that was actually charged).</w:t>
       </w:r>
     </w:p>
-    <w:p>
-      <w:pPr>
-        <w:rPr>
-          <w:rFonts w:hint="eastAsia"/>
-        </w:rPr>
-      </w:pPr>
-    </w:p>
-    <w:p>
-      <w:pPr>
-        <w:rPr>
-          <w:rFonts w:hint="eastAsia"/>
-        </w:rPr>
-      </w:pPr>
-    </w:p>
-    <w:p>
-      <w:pPr>
-        <w:rPr>
-          <w:rFonts w:hint="eastAsia"/>
-        </w:rPr>
-      </w:pPr>
+    <w:p/>
+    <w:p/>
+    <w:p>
       <w:r>
         <w:t>- List all users who have completed at least 3 projects, and where each of their projects received an</w:t>
       </w:r>
@@ -449,113 +1300,31 @@
         <w:t>average rating of 4 stars or higher from its sponsors.</w:t>
       </w:r>
     </w:p>
-    <w:p>
-      <w:pPr>
-        <w:rPr>
-          <w:rFonts w:hint="eastAsia"/>
-        </w:rPr>
-      </w:pPr>
-    </w:p>
-    <w:p>
-      <w:pPr>
-        <w:rPr>
-          <w:rFonts w:hint="eastAsia"/>
-        </w:rPr>
-      </w:pPr>
-    </w:p>
-    <w:p>
-      <w:pPr>
-        <w:rPr>
-          <w:rFonts w:hint="eastAsia"/>
-        </w:rPr>
-      </w:pPr>
-      <w:r>
-        <w:t>- List all comments by users that are followed by user ‘‘</w:t>
-      </w:r>
-      <w:proofErr w:type="spellStart"/>
-      <w:r>
-        <w:t>BobInBrooklyn</w:t>
-      </w:r>
-      <w:proofErr w:type="spellEnd"/>
-      <w:r>
-        <w:t>’’.</w:t>
-      </w:r>
-    </w:p>
-    <w:p>
-      <w:pPr>
-        <w:rPr>
-          <w:rFonts w:hint="eastAsia"/>
-        </w:rPr>
-      </w:pPr>
-    </w:p>
-    <w:p>
-      <w:pPr>
-        <w:rPr>
-          <w:rFonts w:hint="eastAsia"/>
-        </w:rPr>
-      </w:pPr>
-    </w:p>
-    <w:p>
-      <w:pPr>
-        <w:rPr>
-          <w:rFonts w:hint="eastAsia"/>
-        </w:rPr>
-      </w:pPr>
-    </w:p>
-    <w:p>
-      <w:pPr>
-        <w:rPr>
-          <w:rFonts w:hint="eastAsia"/>
-        </w:rPr>
-      </w:pPr>
+    <w:p/>
+    <w:p/>
+    <w:p>
+      <w:r>
+        <w:t>- List all comments by users that are followed by user ‘‘BobInBrooklyn’’.</w:t>
+      </w:r>
+    </w:p>
+    <w:p/>
+    <w:p/>
+    <w:p/>
+    <w:p>
       <w:r>
         <w:t>- Insert a new project for a particular user, with a name, description, and other needed info.</w:t>
       </w:r>
     </w:p>
-    <w:p>
-      <w:pPr>
-        <w:rPr>
-          <w:rFonts w:hint="eastAsia"/>
-        </w:rPr>
-      </w:pPr>
-    </w:p>
-    <w:p>
-      <w:pPr>
-        <w:rPr>
-          <w:rFonts w:hint="eastAsia"/>
-        </w:rPr>
-      </w:pPr>
-    </w:p>
-    <w:p>
-      <w:pPr>
-        <w:rPr>
-          <w:rFonts w:hint="eastAsia"/>
-        </w:rPr>
-      </w:pPr>
+    <w:p/>
+    <w:p/>
+    <w:p>
       <w:r>
         <w:t>- Insert a pledge to sponsor a project, for a particular user, project, and amount.</w:t>
       </w:r>
     </w:p>
-    <w:p>
-      <w:pPr>
-        <w:rPr>
-          <w:rFonts w:hint="eastAsia"/>
-        </w:rPr>
-      </w:pPr>
-    </w:p>
-    <w:p>
-      <w:pPr>
-        <w:rPr>
-          <w:rFonts w:hint="eastAsia"/>
-        </w:rPr>
-      </w:pPr>
-    </w:p>
-    <w:p>
-      <w:pPr>
-        <w:rPr>
-          <w:rFonts w:hint="eastAsia"/>
-        </w:rPr>
-      </w:pPr>
+    <w:p/>
+    <w:p/>
+    <w:p>
       <w:r>
         <w:t>- Write queries for the end of a funding campaign. E.g., you could use triggers to detect when a</w:t>
       </w:r>
@@ -569,20 +1338,8 @@
         <w:t>campaign is fully funded or time is up; if successfully funded, generate charges to sponsors’ credit cards.</w:t>
       </w:r>
     </w:p>
-    <w:p>
-      <w:pPr>
-        <w:rPr>
-          <w:rFonts w:hint="eastAsia"/>
-        </w:rPr>
-      </w:pPr>
-    </w:p>
-    <w:p>
-      <w:pPr>
-        <w:rPr>
-          <w:rFonts w:hint="eastAsia"/>
-        </w:rPr>
-      </w:pPr>
-    </w:p>
+    <w:p/>
+    <w:p/>
     <w:p>
       <w:r>
         <w:rPr>
@@ -599,6 +1356,44 @@
     </w:sectPr>
   </w:body>
 </w:document>
+</file>
+
+<file path=word/endnotes.xml><?xml version="1.0" encoding="utf-8"?>
+<w:endnotes xmlns:ve="http://schemas.openxmlformats.org/markup-compatibility/2006" xmlns:o="urn:schemas-microsoft-com:office:office" xmlns:r="http://schemas.openxmlformats.org/officeDocument/2006/relationships" xmlns:m="http://schemas.openxmlformats.org/officeDocument/2006/math" xmlns:v="urn:schemas-microsoft-com:vml" xmlns:wp="http://schemas.openxmlformats.org/drawingml/2006/wordprocessingDrawing" xmlns:w10="urn:schemas-microsoft-com:office:word" xmlns:w="http://schemas.openxmlformats.org/wordprocessingml/2006/main" xmlns:wne="http://schemas.microsoft.com/office/word/2006/wordml">
+  <w:endnote w:type="separator" w:id="0">
+    <w:p>
+      <w:r>
+        <w:separator/>
+      </w:r>
+    </w:p>
+  </w:endnote>
+  <w:endnote w:type="continuationSeparator" w:id="1">
+    <w:p>
+      <w:r>
+        <w:continuationSeparator/>
+      </w:r>
+    </w:p>
+  </w:endnote>
+</w:endnotes>
+</file>
+
+<file path=word/footnotes.xml><?xml version="1.0" encoding="utf-8"?>
+<w:footnotes xmlns:ve="http://schemas.openxmlformats.org/markup-compatibility/2006" xmlns:o="urn:schemas-microsoft-com:office:office" xmlns:r="http://schemas.openxmlformats.org/officeDocument/2006/relationships" xmlns:m="http://schemas.openxmlformats.org/officeDocument/2006/math" xmlns:v="urn:schemas-microsoft-com:vml" xmlns:wp="http://schemas.openxmlformats.org/drawingml/2006/wordprocessingDrawing" xmlns:w10="urn:schemas-microsoft-com:office:word" xmlns:w="http://schemas.openxmlformats.org/wordprocessingml/2006/main" xmlns:wne="http://schemas.microsoft.com/office/word/2006/wordml">
+  <w:footnote w:type="separator" w:id="0">
+    <w:p>
+      <w:r>
+        <w:separator/>
+      </w:r>
+    </w:p>
+  </w:footnote>
+  <w:footnote w:type="continuationSeparator" w:id="1">
+    <w:p>
+      <w:r>
+        <w:continuationSeparator/>
+      </w:r>
+    </w:p>
+  </w:footnote>
+</w:footnotes>
 </file>
 
 <file path=word/styles.xml><?xml version="1.0" encoding="utf-8"?>
@@ -802,6 +1597,151 @@
       <w:i w:val="0"/>
       <w:iCs w:val="0"/>
       <w:color w:val="000000"/>
+      <w:sz w:val="24"/>
+      <w:szCs w:val="24"/>
+    </w:rPr>
+  </w:style>
+  <w:style w:type="paragraph" w:styleId="a3">
+    <w:name w:val="header"/>
+    <w:basedOn w:val="a"/>
+    <w:link w:val="Char"/>
+    <w:uiPriority w:val="99"/>
+    <w:semiHidden/>
+    <w:unhideWhenUsed/>
+    <w:rsid w:val="001C2E7B"/>
+    <w:pPr>
+      <w:pBdr>
+        <w:bottom w:val="single" w:sz="6" w:space="1" w:color="auto"/>
+      </w:pBdr>
+      <w:tabs>
+        <w:tab w:val="center" w:pos="4153"/>
+        <w:tab w:val="right" w:pos="8306"/>
+      </w:tabs>
+      <w:snapToGrid w:val="0"/>
+      <w:jc w:val="center"/>
+    </w:pPr>
+    <w:rPr>
+      <w:sz w:val="18"/>
+      <w:szCs w:val="18"/>
+    </w:rPr>
+  </w:style>
+  <w:style w:type="character" w:customStyle="1" w:styleId="Char">
+    <w:name w:val="页眉 Char"/>
+    <w:basedOn w:val="a0"/>
+    <w:link w:val="a3"/>
+    <w:uiPriority w:val="99"/>
+    <w:semiHidden/>
+    <w:rsid w:val="001C2E7B"/>
+    <w:rPr>
+      <w:sz w:val="18"/>
+      <w:szCs w:val="18"/>
+    </w:rPr>
+  </w:style>
+  <w:style w:type="paragraph" w:styleId="a4">
+    <w:name w:val="footer"/>
+    <w:basedOn w:val="a"/>
+    <w:link w:val="Char0"/>
+    <w:uiPriority w:val="99"/>
+    <w:semiHidden/>
+    <w:unhideWhenUsed/>
+    <w:rsid w:val="001C2E7B"/>
+    <w:pPr>
+      <w:tabs>
+        <w:tab w:val="center" w:pos="4153"/>
+        <w:tab w:val="right" w:pos="8306"/>
+      </w:tabs>
+      <w:snapToGrid w:val="0"/>
+      <w:jc w:val="left"/>
+    </w:pPr>
+    <w:rPr>
+      <w:sz w:val="18"/>
+      <w:szCs w:val="18"/>
+    </w:rPr>
+  </w:style>
+  <w:style w:type="character" w:customStyle="1" w:styleId="Char0">
+    <w:name w:val="页脚 Char"/>
+    <w:basedOn w:val="a0"/>
+    <w:link w:val="a4"/>
+    <w:uiPriority w:val="99"/>
+    <w:semiHidden/>
+    <w:rsid w:val="001C2E7B"/>
+    <w:rPr>
+      <w:sz w:val="18"/>
+      <w:szCs w:val="18"/>
+    </w:rPr>
+  </w:style>
+  <w:style w:type="paragraph" w:styleId="a5">
+    <w:name w:val="Balloon Text"/>
+    <w:basedOn w:val="a"/>
+    <w:link w:val="Char1"/>
+    <w:uiPriority w:val="99"/>
+    <w:semiHidden/>
+    <w:unhideWhenUsed/>
+    <w:rsid w:val="00DA3EEA"/>
+    <w:rPr>
+      <w:sz w:val="18"/>
+      <w:szCs w:val="18"/>
+    </w:rPr>
+  </w:style>
+  <w:style w:type="character" w:customStyle="1" w:styleId="Char1">
+    <w:name w:val="批注框文本 Char"/>
+    <w:basedOn w:val="a0"/>
+    <w:link w:val="a5"/>
+    <w:uiPriority w:val="99"/>
+    <w:semiHidden/>
+    <w:rsid w:val="00DA3EEA"/>
+    <w:rPr>
+      <w:sz w:val="18"/>
+      <w:szCs w:val="18"/>
+    </w:rPr>
+  </w:style>
+  <w:style w:type="paragraph" w:styleId="HTML">
+    <w:name w:val="HTML Preformatted"/>
+    <w:basedOn w:val="a"/>
+    <w:link w:val="HTMLChar"/>
+    <w:uiPriority w:val="99"/>
+    <w:semiHidden/>
+    <w:unhideWhenUsed/>
+    <w:rsid w:val="00553632"/>
+    <w:pPr>
+      <w:widowControl/>
+      <w:tabs>
+        <w:tab w:val="left" w:pos="916"/>
+        <w:tab w:val="left" w:pos="1832"/>
+        <w:tab w:val="left" w:pos="2748"/>
+        <w:tab w:val="left" w:pos="3664"/>
+        <w:tab w:val="left" w:pos="4580"/>
+        <w:tab w:val="left" w:pos="5496"/>
+        <w:tab w:val="left" w:pos="6412"/>
+        <w:tab w:val="left" w:pos="7328"/>
+        <w:tab w:val="left" w:pos="8244"/>
+        <w:tab w:val="left" w:pos="9160"/>
+        <w:tab w:val="left" w:pos="10076"/>
+        <w:tab w:val="left" w:pos="10992"/>
+        <w:tab w:val="left" w:pos="11908"/>
+        <w:tab w:val="left" w:pos="12824"/>
+        <w:tab w:val="left" w:pos="13740"/>
+        <w:tab w:val="left" w:pos="14656"/>
+      </w:tabs>
+      <w:jc w:val="left"/>
+    </w:pPr>
+    <w:rPr>
+      <w:rFonts w:ascii="宋体" w:eastAsia="宋体" w:hAnsi="宋体" w:cs="宋体"/>
+      <w:kern w:val="0"/>
+      <w:sz w:val="24"/>
+      <w:szCs w:val="24"/>
+    </w:rPr>
+  </w:style>
+  <w:style w:type="character" w:customStyle="1" w:styleId="HTMLChar">
+    <w:name w:val="HTML 预设格式 Char"/>
+    <w:basedOn w:val="a0"/>
+    <w:link w:val="HTML"/>
+    <w:uiPriority w:val="99"/>
+    <w:semiHidden/>
+    <w:rsid w:val="00553632"/>
+    <w:rPr>
+      <w:rFonts w:ascii="宋体" w:eastAsia="宋体" w:hAnsi="宋体" w:cs="宋体"/>
+      <w:kern w:val="0"/>
       <w:sz w:val="24"/>
       <w:szCs w:val="24"/>
     </w:rPr>

</xml_diff>